<commit_message>
Fixed dataset exclusion issues
</commit_message>
<xml_diff>
--- a/dataset/Storecasters - Venderly Hackathon Case Study.docx
+++ b/dataset/Storecasters - Venderly Hackathon Case Study.docx
@@ -216,25 +216,31 @@
         </w:numPr>
         <w:ind w:left="720" w:hanging="360"/>
         <w:rPr>
-          <w:shd w:fill="ea9999" w:val="clear"/>
-        </w:rPr>
-      </w:pPr>
-      <w:r>
-        <w:rPr>
-          <w:b w:val="1"/>
-          <w:i w:val="1"/>
-          <w:u w:val="single"/>
-          <w:shd w:fill="ea9999" w:val="clear"/>
-          <w:rtl w:val="0"/>
-        </w:rPr>
-        <w:t xml:space="preserve">Coming Soon&gt;&gt;&gt;</w:t>
-      </w:r>
-      <w:r>
-        <w:rPr>
-          <w:shd w:fill="ea9999" w:val="clear"/>
-          <w:rtl w:val="0"/>
-        </w:rPr>
-        <w:t xml:space="preserve"> Stripe/Square records: spreadsheets will be in separate folders categorized by each provider.</w:t>
+          <w:highlight w:val="yellow"/>
+        </w:rPr>
+      </w:pPr>
+      <w:r>
+        <w:rPr>
+          <w:highlight w:val="yellow"/>
+          <w:rtl w:val="0"/>
+        </w:rPr>
+        <w:t xml:space="preserve">Stripe/Square records: spreadsheets will be in separate folders categorized by each provider. - </w:t>
+      </w:r>
+      <w:hyperlink r:id="rId8">
+        <w:r>
+          <w:rPr>
+            <w:color w:val="1155cc"/>
+            <w:highlight w:val="yellow"/>
+            <w:u w:val="single"/>
+            <w:rtl w:val="0"/>
+          </w:rPr>
+          <w:t xml:space="preserve">Data folders linked here</w:t>
+        </w:r>
+      </w:hyperlink>
+      <w:r>
+        <w:rPr>
+          <w:rtl w:val="0"/>
+        </w:rPr>
       </w:r>
     </w:p>
     <w:p>
@@ -252,7 +258,7 @@
         </w:rPr>
         <w:t xml:space="preserve">You will also find public school information data, as well as the key columns of interest for each processing provider within this document: </w:t>
       </w:r>
-      <w:hyperlink r:id="rId8">
+      <w:hyperlink r:id="rId9">
         <w:r>
           <w:rPr>
             <w:b w:val="1"/>
@@ -486,7 +492,7 @@
         </w:rPr>
         <w:t xml:space="preserve">We will define for you via the </w:t>
       </w:r>
-      <w:hyperlink r:id="rId9">
+      <w:hyperlink r:id="rId10">
         <w:r>
           <w:rPr>
             <w:b w:val="1"/>

</xml_diff>